<commit_message>
migrate exam to docx
</commit_message>
<xml_diff>
--- a/public/exams/exam-1/exam-1.docx
+++ b/public/exams/exam-1/exam-1.docx
@@ -40,10 +40,10 @@
           <w:lang w:val="ru-RU"/>
         </w:rPr>
         <w:drawing>
-          <wp:inline distT="0" distB="0" distL="0" distR="0" wp14:anchorId="0EC73706" wp14:editId="55575122">
-            <wp:extent cx="1544715" cy="2323731"/>
+          <wp:inline distT="0" distB="0" distL="0" distR="0" wp14:anchorId="07E243AC" wp14:editId="65AFB103">
+            <wp:extent cx="2705100" cy="4064000"/>
             <wp:effectExtent l="0" t="0" r="0" b="0"/>
-            <wp:docPr id="290369268" name="Picture 2"/>
+            <wp:docPr id="182574824" name="Picture 1"/>
             <wp:cNvGraphicFramePr>
               <a:graphicFrameLocks xmlns:a="http://schemas.openxmlformats.org/drawingml/2006/main" noChangeAspect="1"/>
             </wp:cNvGraphicFramePr>
@@ -51,11 +51,11 @@
               <a:graphicData uri="http://schemas.openxmlformats.org/drawingml/2006/picture">
                 <pic:pic xmlns:pic="http://schemas.openxmlformats.org/drawingml/2006/picture">
                   <pic:nvPicPr>
-                    <pic:cNvPr id="290369268" name="Picture 290369268"/>
+                    <pic:cNvPr id="182574824" name="Picture 182574824"/>
                     <pic:cNvPicPr/>
                   </pic:nvPicPr>
                   <pic:blipFill>
-                    <a:blip r:embed="rId5" cstate="print">
+                    <a:blip r:embed="rId5">
                       <a:extLst>
                         <a:ext uri="{28A0092B-C50C-407E-A947-70E740481C1C}">
                           <a14:useLocalDpi xmlns:a14="http://schemas.microsoft.com/office/drawing/2010/main" val="0"/>
@@ -69,7 +69,7 @@
                   <pic:spPr>
                     <a:xfrm>
                       <a:off x="0" y="0"/>
-                      <a:ext cx="1568962" cy="2360206"/>
+                      <a:ext cx="2705100" cy="4064000"/>
                     </a:xfrm>
                     <a:prstGeom prst="rect">
                       <a:avLst/>
@@ -84,6 +84,49 @@
     </w:p>
     <w:p>
       <w:pPr>
+        <w:pStyle w:val="spoiler"/>
+      </w:pPr>
+      <w:r>
+        <w:t xml:space="preserve">Ответ: </w:t>
+      </w:r>
+      <w:r>
+        <w:t xml:space="preserve">Логический парадокс осмысления </w:t>
+      </w:r>
+      <w:proofErr w:type="spellStart"/>
+      <w:r>
+        <w:t>каппадокийцами</w:t>
+      </w:r>
+      <w:proofErr w:type="spellEnd"/>
+      <w:r>
+        <w:t xml:space="preserve"> бога через фрактальную структуру включения его общего (</w:t>
+      </w:r>
+      <w:proofErr w:type="spellStart"/>
+      <w:r>
+        <w:t>усии</w:t>
+      </w:r>
+      <w:proofErr w:type="spellEnd"/>
+      <w:r>
+        <w:t>) в частное (</w:t>
+      </w:r>
+      <w:proofErr w:type="spellStart"/>
+      <w:r>
+        <w:t>юпостасиса</w:t>
+      </w:r>
+      <w:proofErr w:type="spellEnd"/>
+      <w:r>
+        <w:t xml:space="preserve">) и включения частного в общее. На картинке Гарри Поттер смотрит на карту мародёров, на которой видит себя, смотрящего на карту мародёров и </w:t>
+      </w:r>
+      <w:proofErr w:type="spellStart"/>
+      <w:r>
+        <w:t>тп</w:t>
+      </w:r>
+      <w:proofErr w:type="spellEnd"/>
+      <w:r>
+        <w:t>.</w:t>
+      </w:r>
+    </w:p>
+    <w:p>
+      <w:pPr>
         <w:pStyle w:val="Heading2"/>
         <w:rPr>
           <w:lang w:val="ru-RU"/>
@@ -93,13 +136,8 @@
         <w:rPr>
           <w:lang w:val="ru-RU"/>
         </w:rPr>
-        <w:t xml:space="preserve">Задание </w:t>
-      </w:r>
-      <w:r>
-        <w:rPr>
-          <w:lang w:val="ru-RU"/>
-        </w:rPr>
-        <w:t>2</w:t>
+        <w:lastRenderedPageBreak/>
+        <w:t>Задание 2</w:t>
       </w:r>
       <w:r>
         <w:rPr>
@@ -111,7 +149,7 @@
         <w:rPr>
           <w:lang w:val="ru-RU"/>
         </w:rPr>
-        <w:t>отгадайте философскую идею по картинке</w:t>
+        <w:t>Отгадайте две философские идеи по двум картинкам</w:t>
       </w:r>
     </w:p>
     <w:p>
@@ -126,10 +164,10 @@
           <w:lang w:val="ru-RU"/>
         </w:rPr>
         <w:drawing>
-          <wp:inline distT="0" distB="0" distL="0" distR="0" wp14:anchorId="2440FEB7" wp14:editId="48A3F769">
-            <wp:extent cx="2813685" cy="1872783"/>
+          <wp:inline distT="0" distB="0" distL="0" distR="0" wp14:anchorId="5272D980" wp14:editId="259E7526">
+            <wp:extent cx="4064000" cy="2705100"/>
             <wp:effectExtent l="0" t="0" r="0" b="0"/>
-            <wp:docPr id="42454944" name="Picture 3"/>
+            <wp:docPr id="291372076" name="Picture 2"/>
             <wp:cNvGraphicFramePr>
               <a:graphicFrameLocks xmlns:a="http://schemas.openxmlformats.org/drawingml/2006/main" noChangeAspect="1"/>
             </wp:cNvGraphicFramePr>
@@ -137,11 +175,11 @@
               <a:graphicData uri="http://schemas.openxmlformats.org/drawingml/2006/picture">
                 <pic:pic xmlns:pic="http://schemas.openxmlformats.org/drawingml/2006/picture">
                   <pic:nvPicPr>
-                    <pic:cNvPr id="42454944" name="Picture 42454944"/>
+                    <pic:cNvPr id="291372076" name="Picture 291372076"/>
                     <pic:cNvPicPr/>
                   </pic:nvPicPr>
                   <pic:blipFill>
-                    <a:blip r:embed="rId6" cstate="print">
+                    <a:blip r:embed="rId6">
                       <a:extLst>
                         <a:ext uri="{28A0092B-C50C-407E-A947-70E740481C1C}">
                           <a14:useLocalDpi xmlns:a14="http://schemas.microsoft.com/office/drawing/2010/main" val="0"/>
@@ -155,7 +193,7 @@
                   <pic:spPr>
                     <a:xfrm>
                       <a:off x="0" y="0"/>
-                      <a:ext cx="2861591" cy="1904669"/>
+                      <a:ext cx="4064000" cy="2705100"/>
                     </a:xfrm>
                     <a:prstGeom prst="rect">
                       <a:avLst/>
@@ -180,10 +218,10 @@
           <w:lang w:val="ru-RU"/>
         </w:rPr>
         <w:drawing>
-          <wp:inline distT="0" distB="0" distL="0" distR="0" wp14:anchorId="478C32EF" wp14:editId="28A7CE59">
-            <wp:extent cx="2814221" cy="1873141"/>
+          <wp:inline distT="0" distB="0" distL="0" distR="0" wp14:anchorId="073BC022" wp14:editId="201B8DEE">
+            <wp:extent cx="4064000" cy="2705100"/>
             <wp:effectExtent l="0" t="0" r="0" b="0"/>
-            <wp:docPr id="1472413788" name="Picture 4"/>
+            <wp:docPr id="1228854535" name="Picture 3"/>
             <wp:cNvGraphicFramePr>
               <a:graphicFrameLocks xmlns:a="http://schemas.openxmlformats.org/drawingml/2006/main" noChangeAspect="1"/>
             </wp:cNvGraphicFramePr>
@@ -191,11 +229,11 @@
               <a:graphicData uri="http://schemas.openxmlformats.org/drawingml/2006/picture">
                 <pic:pic xmlns:pic="http://schemas.openxmlformats.org/drawingml/2006/picture">
                   <pic:nvPicPr>
-                    <pic:cNvPr id="1472413788" name="Picture 1472413788"/>
+                    <pic:cNvPr id="1228854535" name="Picture 1228854535"/>
                     <pic:cNvPicPr/>
                   </pic:nvPicPr>
                   <pic:blipFill>
-                    <a:blip r:embed="rId7" cstate="print">
+                    <a:blip r:embed="rId7">
                       <a:extLst>
                         <a:ext uri="{28A0092B-C50C-407E-A947-70E740481C1C}">
                           <a14:useLocalDpi xmlns:a14="http://schemas.microsoft.com/office/drawing/2010/main" val="0"/>
@@ -209,7 +247,7 @@
                   <pic:spPr>
                     <a:xfrm>
                       <a:off x="0" y="0"/>
-                      <a:ext cx="2839688" cy="1890092"/>
+                      <a:ext cx="4064000" cy="2705100"/>
                     </a:xfrm>
                     <a:prstGeom prst="rect">
                       <a:avLst/>
@@ -224,6 +262,49 @@
     </w:p>
     <w:p>
       <w:pPr>
+        <w:pStyle w:val="spoiler"/>
+      </w:pPr>
+      <w:r>
+        <w:t>Ответ</w:t>
+      </w:r>
+      <w:proofErr w:type="gramStart"/>
+      <w:r>
+        <w:t xml:space="preserve">: </w:t>
+      </w:r>
+      <w:r>
+        <w:t>На</w:t>
+      </w:r>
+      <w:proofErr w:type="gramEnd"/>
+      <w:r>
+        <w:t xml:space="preserve"> обеих картинках изображены три публичных образа Бэтмена — подлинная сущность Брюса Уэйна, справедливый супергерой для жителей </w:t>
+      </w:r>
+      <w:proofErr w:type="spellStart"/>
+      <w:r>
+        <w:t>Готема</w:t>
+      </w:r>
+      <w:proofErr w:type="spellEnd"/>
+      <w:r>
+        <w:t xml:space="preserve"> и легкомысленный бизнесмен для прессы. На первой картинке туманом окутаны тела и видны только лица — </w:t>
+      </w:r>
+      <w:proofErr w:type="spellStart"/>
+      <w:r>
+        <w:t>юпостасисы</w:t>
+      </w:r>
+      <w:proofErr w:type="spellEnd"/>
+      <w:r>
+        <w:t xml:space="preserve">, что демонстрирует примат личности над сущностью; правильный ответ — восточное богословие. На второй картинке четко изображена подлинная сущность Брюса </w:t>
+      </w:r>
+      <w:proofErr w:type="spellStart"/>
+      <w:r>
+        <w:t>Уейна</w:t>
+      </w:r>
+      <w:proofErr w:type="spellEnd"/>
+      <w:r>
+        <w:t>, а в тумане находятся два его образа, что демонстрирует примат сущности над личностью. Ответ — западное богословие.</w:t>
+      </w:r>
+    </w:p>
+    <w:p>
+      <w:pPr>
         <w:pStyle w:val="Heading2"/>
         <w:rPr>
           <w:lang w:val="ru-RU"/>
@@ -234,13 +315,7 @@
           <w:lang w:val="ru-RU"/>
         </w:rPr>
         <w:lastRenderedPageBreak/>
-        <w:t xml:space="preserve">Задание </w:t>
-      </w:r>
-      <w:r>
-        <w:rPr>
-          <w:lang w:val="ru-RU"/>
-        </w:rPr>
-        <w:t>3</w:t>
+        <w:t>Задание 3</w:t>
       </w:r>
       <w:r>
         <w:rPr>
@@ -252,7 +327,7 @@
         <w:rPr>
           <w:lang w:val="ru-RU"/>
         </w:rPr>
-        <w:t>отгадайте философскую идею по картинке</w:t>
+        <w:t>Отгадайте философа или его идею по картинке</w:t>
       </w:r>
     </w:p>
     <w:p>
@@ -267,10 +342,10 @@
           <w:lang w:val="ru-RU"/>
         </w:rPr>
         <w:drawing>
-          <wp:inline distT="0" distB="0" distL="0" distR="0" wp14:anchorId="47151E80" wp14:editId="40376844">
-            <wp:extent cx="2982897" cy="1985411"/>
+          <wp:inline distT="0" distB="0" distL="0" distR="0" wp14:anchorId="1307A463" wp14:editId="7E346AF1">
+            <wp:extent cx="4064000" cy="2705100"/>
             <wp:effectExtent l="0" t="0" r="0" b="0"/>
-            <wp:docPr id="1576663204" name="Picture 5"/>
+            <wp:docPr id="2010454495" name="Picture 4"/>
             <wp:cNvGraphicFramePr>
               <a:graphicFrameLocks xmlns:a="http://schemas.openxmlformats.org/drawingml/2006/main" noChangeAspect="1"/>
             </wp:cNvGraphicFramePr>
@@ -278,11 +353,11 @@
               <a:graphicData uri="http://schemas.openxmlformats.org/drawingml/2006/picture">
                 <pic:pic xmlns:pic="http://schemas.openxmlformats.org/drawingml/2006/picture">
                   <pic:nvPicPr>
-                    <pic:cNvPr id="1576663204" name="Picture 1576663204"/>
+                    <pic:cNvPr id="2010454495" name="Picture 2010454495"/>
                     <pic:cNvPicPr/>
                   </pic:nvPicPr>
                   <pic:blipFill>
-                    <a:blip r:embed="rId8" cstate="print">
+                    <a:blip r:embed="rId8">
                       <a:extLst>
                         <a:ext uri="{28A0092B-C50C-407E-A947-70E740481C1C}">
                           <a14:useLocalDpi xmlns:a14="http://schemas.microsoft.com/office/drawing/2010/main" val="0"/>
@@ -296,7 +371,7 @@
                   <pic:spPr>
                     <a:xfrm>
                       <a:off x="0" y="0"/>
-                      <a:ext cx="3021246" cy="2010936"/>
+                      <a:ext cx="4064000" cy="2705100"/>
                     </a:xfrm>
                     <a:prstGeom prst="rect">
                       <a:avLst/>
@@ -311,6 +386,28 @@
     </w:p>
     <w:p>
       <w:pPr>
+        <w:pStyle w:val="spoiler"/>
+      </w:pPr>
+      <w:r>
+        <w:t xml:space="preserve">Ответ: </w:t>
+      </w:r>
+      <w:r>
+        <w:t xml:space="preserve">Эпикур и его </w:t>
+      </w:r>
+      <w:proofErr w:type="spellStart"/>
+      <w:r>
+        <w:t>Тетрафармакон</w:t>
+      </w:r>
+      <w:proofErr w:type="spellEnd"/>
+      <w:r>
+        <w:t>. Слева направо воплощения каждого тезиса: 1) «Богов» бояться не надо 2) Смерти бояться не надо 3) Страдание легко перенести 4) Благо легко достижимо</w:t>
+      </w:r>
+      <w:r>
+        <w:t>.</w:t>
+      </w:r>
+    </w:p>
+    <w:p>
+      <w:pPr>
         <w:pStyle w:val="Heading2"/>
         <w:rPr>
           <w:lang w:val="ru-RU"/>
@@ -320,13 +417,7 @@
         <w:rPr>
           <w:lang w:val="ru-RU"/>
         </w:rPr>
-        <w:t xml:space="preserve">Задание </w:t>
-      </w:r>
-      <w:r>
-        <w:rPr>
-          <w:lang w:val="ru-RU"/>
-        </w:rPr>
-        <w:t>4</w:t>
+        <w:t>Задание 4</w:t>
       </w:r>
       <w:r>
         <w:rPr>
@@ -338,7 +429,7 @@
         <w:rPr>
           <w:lang w:val="ru-RU"/>
         </w:rPr>
-        <w:t>отгадайте философскую идею по картинке</w:t>
+        <w:t>Отгадайте философа по картинке</w:t>
       </w:r>
     </w:p>
     <w:p>
@@ -353,10 +444,10 @@
           <w:lang w:val="ru-RU"/>
         </w:rPr>
         <w:drawing>
-          <wp:inline distT="0" distB="0" distL="0" distR="0" wp14:anchorId="763B5713" wp14:editId="2583E11B">
-            <wp:extent cx="1878363" cy="2823099"/>
+          <wp:inline distT="0" distB="0" distL="0" distR="0" wp14:anchorId="655C7545" wp14:editId="0A247B62">
+            <wp:extent cx="2705100" cy="4064000"/>
             <wp:effectExtent l="0" t="0" r="0" b="0"/>
-            <wp:docPr id="596956413" name="Picture 6"/>
+            <wp:docPr id="1163720147" name="Picture 5"/>
             <wp:cNvGraphicFramePr>
               <a:graphicFrameLocks xmlns:a="http://schemas.openxmlformats.org/drawingml/2006/main" noChangeAspect="1"/>
             </wp:cNvGraphicFramePr>
@@ -364,11 +455,11 @@
               <a:graphicData uri="http://schemas.openxmlformats.org/drawingml/2006/picture">
                 <pic:pic xmlns:pic="http://schemas.openxmlformats.org/drawingml/2006/picture">
                   <pic:nvPicPr>
-                    <pic:cNvPr id="596956413" name="Picture 596956413"/>
+                    <pic:cNvPr id="1163720147" name="Picture 1163720147"/>
                     <pic:cNvPicPr/>
                   </pic:nvPicPr>
                   <pic:blipFill>
-                    <a:blip r:embed="rId9" cstate="print">
+                    <a:blip r:embed="rId9">
                       <a:extLst>
                         <a:ext uri="{28A0092B-C50C-407E-A947-70E740481C1C}">
                           <a14:useLocalDpi xmlns:a14="http://schemas.microsoft.com/office/drawing/2010/main" val="0"/>
@@ -382,7 +473,7 @@
                   <pic:spPr>
                     <a:xfrm>
                       <a:off x="0" y="0"/>
-                      <a:ext cx="1908234" cy="2867993"/>
+                      <a:ext cx="2705100" cy="4064000"/>
                     </a:xfrm>
                     <a:prstGeom prst="rect">
                       <a:avLst/>
@@ -397,6 +488,18 @@
     </w:p>
     <w:p>
       <w:pPr>
+        <w:pStyle w:val="spoiler"/>
+      </w:pPr>
+      <w:r>
+        <w:lastRenderedPageBreak/>
+        <w:t xml:space="preserve">Ответ: </w:t>
+      </w:r>
+      <w:r>
+        <w:t>Пузырь как непознаваемая протяжённая субстанция удерживает первичные качества — число (шар с цифрой), движение (птица), форма (куб) и протяженность (зелёное вещество). Правильный ответ — Джон Локк.</w:t>
+      </w:r>
+    </w:p>
+    <w:p>
+      <w:pPr>
         <w:pStyle w:val="Heading2"/>
         <w:rPr>
           <w:lang w:val="ru-RU"/>
@@ -406,14 +509,7 @@
         <w:rPr>
           <w:lang w:val="ru-RU"/>
         </w:rPr>
-        <w:lastRenderedPageBreak/>
-        <w:t xml:space="preserve">Задание </w:t>
-      </w:r>
-      <w:r>
-        <w:rPr>
-          <w:lang w:val="ru-RU"/>
-        </w:rPr>
-        <w:t>5</w:t>
+        <w:t>Задание 5</w:t>
       </w:r>
       <w:r>
         <w:rPr>
@@ -440,10 +536,10 @@
           <w:lang w:val="ru-RU"/>
         </w:rPr>
         <w:drawing>
-          <wp:inline distT="0" distB="0" distL="0" distR="0" wp14:anchorId="60D2E6B3" wp14:editId="412D0AB3">
-            <wp:extent cx="1953087" cy="2938049"/>
+          <wp:inline distT="0" distB="0" distL="0" distR="0" wp14:anchorId="720CAC34" wp14:editId="40C0CBB6">
+            <wp:extent cx="2705100" cy="4064000"/>
             <wp:effectExtent l="0" t="0" r="0" b="0"/>
-            <wp:docPr id="2071126344" name="Picture 7"/>
+            <wp:docPr id="1918981257" name="Picture 6"/>
             <wp:cNvGraphicFramePr>
               <a:graphicFrameLocks xmlns:a="http://schemas.openxmlformats.org/drawingml/2006/main" noChangeAspect="1"/>
             </wp:cNvGraphicFramePr>
@@ -451,11 +547,11 @@
               <a:graphicData uri="http://schemas.openxmlformats.org/drawingml/2006/picture">
                 <pic:pic xmlns:pic="http://schemas.openxmlformats.org/drawingml/2006/picture">
                   <pic:nvPicPr>
-                    <pic:cNvPr id="2071126344" name="Picture 2071126344"/>
+                    <pic:cNvPr id="1918981257" name="Picture 1918981257"/>
                     <pic:cNvPicPr/>
                   </pic:nvPicPr>
                   <pic:blipFill>
-                    <a:blip r:embed="rId10" cstate="print">
+                    <a:blip r:embed="rId10">
                       <a:extLst>
                         <a:ext uri="{28A0092B-C50C-407E-A947-70E740481C1C}">
                           <a14:useLocalDpi xmlns:a14="http://schemas.microsoft.com/office/drawing/2010/main" val="0"/>
@@ -469,7 +565,7 @@
                   <pic:spPr>
                     <a:xfrm>
                       <a:off x="0" y="0"/>
-                      <a:ext cx="1970062" cy="2963585"/>
+                      <a:ext cx="2705100" cy="4064000"/>
                     </a:xfrm>
                     <a:prstGeom prst="rect">
                       <a:avLst/>
@@ -484,6 +580,17 @@
     </w:p>
     <w:p>
       <w:pPr>
+        <w:pStyle w:val="spoiler"/>
+      </w:pPr>
+      <w:r>
+        <w:t xml:space="preserve">Ответ: </w:t>
+      </w:r>
+      <w:r>
+        <w:t>Пузырь как протяжённая субстанция пропадает — остаются только качества и тот, кто их воспринимает, то есть мыслящая субстанция. Помимо первого воспринимающего появляется главный наблюдатель (человек в экране) — бог, в восприятии которого находится весь мир. Ответ — Джордж Беркли.</w:t>
+      </w:r>
+    </w:p>
+    <w:p>
+      <w:pPr>
         <w:pStyle w:val="Heading2"/>
         <w:rPr>
           <w:lang w:val="ru-RU"/>
@@ -493,13 +600,8 @@
         <w:rPr>
           <w:lang w:val="ru-RU"/>
         </w:rPr>
-        <w:t xml:space="preserve">Задание </w:t>
-      </w:r>
-      <w:r>
-        <w:rPr>
-          <w:lang w:val="ru-RU"/>
-        </w:rPr>
-        <w:t>6</w:t>
+        <w:lastRenderedPageBreak/>
+        <w:t>Задание 6</w:t>
       </w:r>
       <w:r>
         <w:rPr>
@@ -511,7 +613,7 @@
         <w:rPr>
           <w:lang w:val="ru-RU"/>
         </w:rPr>
-        <w:t>отгадайте философскую идею по картинке</w:t>
+        <w:t>Отгадайте философа по картинке</w:t>
       </w:r>
     </w:p>
     <w:p>
@@ -526,10 +628,10 @@
           <w:lang w:val="ru-RU"/>
         </w:rPr>
         <w:drawing>
-          <wp:inline distT="0" distB="0" distL="0" distR="0" wp14:anchorId="2E3532DA" wp14:editId="00DD3453">
-            <wp:extent cx="1952625" cy="2937354"/>
+          <wp:inline distT="0" distB="0" distL="0" distR="0" wp14:anchorId="77754E9E" wp14:editId="01679607">
+            <wp:extent cx="2705100" cy="4064000"/>
             <wp:effectExtent l="0" t="0" r="0" b="0"/>
-            <wp:docPr id="841354868" name="Picture 8"/>
+            <wp:docPr id="88841766" name="Picture 7"/>
             <wp:cNvGraphicFramePr>
               <a:graphicFrameLocks xmlns:a="http://schemas.openxmlformats.org/drawingml/2006/main" noChangeAspect="1"/>
             </wp:cNvGraphicFramePr>
@@ -537,11 +639,11 @@
               <a:graphicData uri="http://schemas.openxmlformats.org/drawingml/2006/picture">
                 <pic:pic xmlns:pic="http://schemas.openxmlformats.org/drawingml/2006/picture">
                   <pic:nvPicPr>
-                    <pic:cNvPr id="841354868" name="Picture 841354868"/>
+                    <pic:cNvPr id="88841766" name="Picture 88841766"/>
                     <pic:cNvPicPr/>
                   </pic:nvPicPr>
                   <pic:blipFill>
-                    <a:blip r:embed="rId11" cstate="print">
+                    <a:blip r:embed="rId11">
                       <a:extLst>
                         <a:ext uri="{28A0092B-C50C-407E-A947-70E740481C1C}">
                           <a14:useLocalDpi xmlns:a14="http://schemas.microsoft.com/office/drawing/2010/main" val="0"/>
@@ -555,7 +657,7 @@
                   <pic:spPr>
                     <a:xfrm>
                       <a:off x="0" y="0"/>
-                      <a:ext cx="1969907" cy="2963352"/>
+                      <a:ext cx="2705100" cy="4064000"/>
                     </a:xfrm>
                     <a:prstGeom prst="rect">
                       <a:avLst/>
@@ -570,6 +672,17 @@
     </w:p>
     <w:p>
       <w:pPr>
+        <w:pStyle w:val="spoiler"/>
+      </w:pPr>
+      <w:r>
+        <w:t xml:space="preserve">Ответ: </w:t>
+      </w:r>
+      <w:r>
+        <w:t>Дэвид Юм. Исчезает любая субстанция (Нео теперь тоже симуляция, главного наблюдателя нет), остаётся только поле восприятия (эмпирический опыт).</w:t>
+      </w:r>
+    </w:p>
+    <w:p>
+      <w:pPr>
         <w:pStyle w:val="Heading2"/>
         <w:rPr>
           <w:lang w:val="ru-RU"/>
@@ -579,14 +692,7 @@
         <w:rPr>
           <w:lang w:val="ru-RU"/>
         </w:rPr>
-        <w:lastRenderedPageBreak/>
-        <w:t xml:space="preserve">Задание </w:t>
-      </w:r>
-      <w:r>
-        <w:rPr>
-          <w:lang w:val="ru-RU"/>
-        </w:rPr>
-        <w:t>7</w:t>
+        <w:t>Задание 7</w:t>
       </w:r>
       <w:r>
         <w:rPr>
@@ -598,7 +704,25 @@
         <w:rPr>
           <w:lang w:val="ru-RU"/>
         </w:rPr>
-        <w:t>отгадайте философскую идею по картинке</w:t>
+        <w:t xml:space="preserve">Отгадайте философа по </w:t>
+      </w:r>
+      <w:r>
+        <w:rPr>
+          <w:lang w:val="ru-RU"/>
+        </w:rPr>
+        <w:t xml:space="preserve">двум </w:t>
+      </w:r>
+      <w:r>
+        <w:rPr>
+          <w:lang w:val="ru-RU"/>
+        </w:rPr>
+        <w:t>картинк</w:t>
+      </w:r>
+      <w:r>
+        <w:rPr>
+          <w:lang w:val="ru-RU"/>
+        </w:rPr>
+        <w:t>ам</w:t>
       </w:r>
     </w:p>
     <w:p>
@@ -613,10 +737,10 @@
           <w:lang w:val="ru-RU"/>
         </w:rPr>
         <w:drawing>
-          <wp:inline distT="0" distB="0" distL="0" distR="0" wp14:anchorId="6FB2AFEA" wp14:editId="5030F2BE">
-            <wp:extent cx="3124940" cy="2079955"/>
+          <wp:inline distT="0" distB="0" distL="0" distR="0" wp14:anchorId="446860FC" wp14:editId="6316425A">
+            <wp:extent cx="4064000" cy="2705100"/>
             <wp:effectExtent l="0" t="0" r="0" b="0"/>
-            <wp:docPr id="1081981768" name="Picture 9"/>
+            <wp:docPr id="64333405" name="Picture 8"/>
             <wp:cNvGraphicFramePr>
               <a:graphicFrameLocks xmlns:a="http://schemas.openxmlformats.org/drawingml/2006/main" noChangeAspect="1"/>
             </wp:cNvGraphicFramePr>
@@ -624,11 +748,11 @@
               <a:graphicData uri="http://schemas.openxmlformats.org/drawingml/2006/picture">
                 <pic:pic xmlns:pic="http://schemas.openxmlformats.org/drawingml/2006/picture">
                   <pic:nvPicPr>
-                    <pic:cNvPr id="1081981768" name="Picture 1081981768"/>
+                    <pic:cNvPr id="64333405" name="Picture 64333405"/>
                     <pic:cNvPicPr/>
                   </pic:nvPicPr>
                   <pic:blipFill>
-                    <a:blip r:embed="rId12" cstate="print">
+                    <a:blip r:embed="rId12">
                       <a:extLst>
                         <a:ext uri="{28A0092B-C50C-407E-A947-70E740481C1C}">
                           <a14:useLocalDpi xmlns:a14="http://schemas.microsoft.com/office/drawing/2010/main" val="0"/>
@@ -642,7 +766,7 @@
                   <pic:spPr>
                     <a:xfrm>
                       <a:off x="0" y="0"/>
-                      <a:ext cx="3147809" cy="2095176"/>
+                      <a:ext cx="4064000" cy="2705100"/>
                     </a:xfrm>
                     <a:prstGeom prst="rect">
                       <a:avLst/>
@@ -657,38 +781,6 @@
     </w:p>
     <w:p>
       <w:pPr>
-        <w:pStyle w:val="Heading2"/>
-        <w:rPr>
-          <w:lang w:val="ru-RU"/>
-        </w:rPr>
-      </w:pPr>
-      <w:r>
-        <w:rPr>
-          <w:lang w:val="ru-RU"/>
-        </w:rPr>
-        <w:t xml:space="preserve">Задание </w:t>
-      </w:r>
-      <w:r>
-        <w:rPr>
-          <w:lang w:val="ru-RU"/>
-        </w:rPr>
-        <w:t>8</w:t>
-      </w:r>
-      <w:r>
-        <w:rPr>
-          <w:lang w:val="ru-RU"/>
-        </w:rPr>
-        <w:t xml:space="preserve">: </w:t>
-      </w:r>
-      <w:r>
-        <w:rPr>
-          <w:lang w:val="ru-RU"/>
-        </w:rPr>
-        <w:t>отгадайте философскую идею по картинке</w:t>
-      </w:r>
-    </w:p>
-    <w:p>
-      <w:pPr>
         <w:rPr>
           <w:lang w:val="ru-RU"/>
         </w:rPr>
@@ -698,11 +790,12 @@
           <w:noProof/>
           <w:lang w:val="ru-RU"/>
         </w:rPr>
+        <w:lastRenderedPageBreak/>
         <w:drawing>
-          <wp:inline distT="0" distB="0" distL="0" distR="0" wp14:anchorId="0ABF62A8" wp14:editId="7A169A78">
-            <wp:extent cx="3151573" cy="3151573"/>
+          <wp:inline distT="0" distB="0" distL="0" distR="0" wp14:anchorId="44F7459A" wp14:editId="7AEC7D28">
+            <wp:extent cx="3251200" cy="3251200"/>
             <wp:effectExtent l="0" t="0" r="0" b="0"/>
-            <wp:docPr id="361105889" name="Picture 10"/>
+            <wp:docPr id="92090068" name="Picture 9"/>
             <wp:cNvGraphicFramePr>
               <a:graphicFrameLocks xmlns:a="http://schemas.openxmlformats.org/drawingml/2006/main" noChangeAspect="1"/>
             </wp:cNvGraphicFramePr>
@@ -710,11 +803,11 @@
               <a:graphicData uri="http://schemas.openxmlformats.org/drawingml/2006/picture">
                 <pic:pic xmlns:pic="http://schemas.openxmlformats.org/drawingml/2006/picture">
                   <pic:nvPicPr>
-                    <pic:cNvPr id="361105889" name="Picture 361105889"/>
+                    <pic:cNvPr id="92090068" name="Picture 92090068"/>
                     <pic:cNvPicPr/>
                   </pic:nvPicPr>
                   <pic:blipFill>
-                    <a:blip r:embed="rId13" cstate="print">
+                    <a:blip r:embed="rId13">
                       <a:extLst>
                         <a:ext uri="{28A0092B-C50C-407E-A947-70E740481C1C}">
                           <a14:useLocalDpi xmlns:a14="http://schemas.microsoft.com/office/drawing/2010/main" val="0"/>
@@ -728,7 +821,7 @@
                   <pic:spPr>
                     <a:xfrm>
                       <a:off x="0" y="0"/>
-                      <a:ext cx="3165939" cy="3165939"/>
+                      <a:ext cx="3251200" cy="3251200"/>
                     </a:xfrm>
                     <a:prstGeom prst="rect">
                       <a:avLst/>
@@ -743,6 +836,29 @@
     </w:p>
     <w:p>
       <w:pPr>
+        <w:pStyle w:val="spoiler"/>
+      </w:pPr>
+      <w:r>
+        <w:t xml:space="preserve">Ответ: </w:t>
+      </w:r>
+      <w:r>
+        <w:t xml:space="preserve">Рене Декарт. На первой картинке изображён человек, с помощью рассуждений (формул) выводящий факт собственного существования. На второй картинке изображён человек, стоящий на разделе (посередине дороги) между мыслящей </w:t>
+      </w:r>
+      <w:r>
+        <w:t>субстанцией</w:t>
+      </w:r>
+      <w:r>
+        <w:t xml:space="preserve"> (формулы на фасадах домов) и протяженной </w:t>
+      </w:r>
+      <w:r>
+        <w:t>субстанцией</w:t>
+      </w:r>
+      <w:r>
+        <w:t xml:space="preserve"> (протяжённая стена).</w:t>
+      </w:r>
+    </w:p>
+    <w:p>
+      <w:pPr>
         <w:pStyle w:val="Heading2"/>
         <w:rPr>
           <w:lang w:val="ru-RU"/>
@@ -752,14 +868,13 @@
         <w:rPr>
           <w:lang w:val="ru-RU"/>
         </w:rPr>
-        <w:lastRenderedPageBreak/>
         <w:t xml:space="preserve">Задание </w:t>
       </w:r>
       <w:r>
         <w:rPr>
           <w:lang w:val="ru-RU"/>
         </w:rPr>
-        <w:t>9</w:t>
+        <w:t>8</w:t>
       </w:r>
       <w:r>
         <w:rPr>
@@ -771,7 +886,7 @@
         <w:rPr>
           <w:lang w:val="ru-RU"/>
         </w:rPr>
-        <w:t>отгадайте философскую идею по картинке</w:t>
+        <w:t>Отгадайте философа или его идею по картинке</w:t>
       </w:r>
     </w:p>
     <w:p>
@@ -786,10 +901,10 @@
           <w:lang w:val="ru-RU"/>
         </w:rPr>
         <w:drawing>
-          <wp:inline distT="0" distB="0" distL="0" distR="0" wp14:anchorId="74061B55" wp14:editId="3DAEE867">
-            <wp:extent cx="3178206" cy="2190110"/>
+          <wp:inline distT="0" distB="0" distL="0" distR="0" wp14:anchorId="4D1D8556" wp14:editId="57BF0E56">
+            <wp:extent cx="4064000" cy="2806700"/>
             <wp:effectExtent l="0" t="0" r="0" b="0"/>
-            <wp:docPr id="1366404908" name="Picture 11"/>
+            <wp:docPr id="1811354765" name="Picture 10"/>
             <wp:cNvGraphicFramePr>
               <a:graphicFrameLocks xmlns:a="http://schemas.openxmlformats.org/drawingml/2006/main" noChangeAspect="1"/>
             </wp:cNvGraphicFramePr>
@@ -797,11 +912,11 @@
               <a:graphicData uri="http://schemas.openxmlformats.org/drawingml/2006/picture">
                 <pic:pic xmlns:pic="http://schemas.openxmlformats.org/drawingml/2006/picture">
                   <pic:nvPicPr>
-                    <pic:cNvPr id="1366404908" name="Picture 1366404908"/>
+                    <pic:cNvPr id="1811354765" name="Picture 1811354765"/>
                     <pic:cNvPicPr/>
                   </pic:nvPicPr>
                   <pic:blipFill>
-                    <a:blip r:embed="rId14" cstate="print">
+                    <a:blip r:embed="rId14">
                       <a:extLst>
                         <a:ext uri="{28A0092B-C50C-407E-A947-70E740481C1C}">
                           <a14:useLocalDpi xmlns:a14="http://schemas.microsoft.com/office/drawing/2010/main" val="0"/>
@@ -815,7 +930,7 @@
                   <pic:spPr>
                     <a:xfrm>
                       <a:off x="0" y="0"/>
-                      <a:ext cx="3202539" cy="2206878"/>
+                      <a:ext cx="4064000" cy="2806700"/>
                     </a:xfrm>
                     <a:prstGeom prst="rect">
                       <a:avLst/>
@@ -830,6 +945,17 @@
     </w:p>
     <w:p>
       <w:pPr>
+        <w:pStyle w:val="spoiler"/>
+      </w:pPr>
+      <w:r>
+        <w:t xml:space="preserve">Ответ: </w:t>
+      </w:r>
+      <w:r>
+        <w:t>Марк Аврелий и отказ от прошлых и будущих переживаний для достижения атараксии.</w:t>
+      </w:r>
+    </w:p>
+    <w:p>
+      <w:pPr>
         <w:pStyle w:val="Heading2"/>
         <w:rPr>
           <w:lang w:val="ru-RU"/>
@@ -839,13 +965,14 @@
         <w:rPr>
           <w:lang w:val="ru-RU"/>
         </w:rPr>
-        <w:t>Задание 1</w:t>
-      </w:r>
-      <w:r>
-        <w:rPr>
-          <w:lang w:val="ru-RU"/>
-        </w:rPr>
-        <w:t>0</w:t>
+        <w:lastRenderedPageBreak/>
+        <w:t xml:space="preserve">Задание </w:t>
+      </w:r>
+      <w:r>
+        <w:rPr>
+          <w:lang w:val="ru-RU"/>
+        </w:rPr>
+        <w:t>9</w:t>
       </w:r>
       <w:r>
         <w:rPr>
@@ -857,7 +984,7 @@
         <w:rPr>
           <w:lang w:val="ru-RU"/>
         </w:rPr>
-        <w:t>отгадайте философскую идею по картинке</w:t>
+        <w:t>Отгадайте философа или его идею по картинке</w:t>
       </w:r>
     </w:p>
     <w:p>
@@ -872,10 +999,10 @@
           <w:lang w:val="ru-RU"/>
         </w:rPr>
         <w:drawing>
-          <wp:inline distT="0" distB="0" distL="0" distR="0" wp14:anchorId="3A0CA3D5" wp14:editId="663C9863">
-            <wp:extent cx="3178175" cy="2114709"/>
+          <wp:inline distT="0" distB="0" distL="0" distR="0" wp14:anchorId="18CEE7EB" wp14:editId="2E637F94">
+            <wp:extent cx="4064000" cy="2705100"/>
             <wp:effectExtent l="0" t="0" r="0" b="0"/>
-            <wp:docPr id="1916045721" name="Picture 12"/>
+            <wp:docPr id="194750276" name="Picture 11"/>
             <wp:cNvGraphicFramePr>
               <a:graphicFrameLocks xmlns:a="http://schemas.openxmlformats.org/drawingml/2006/main" noChangeAspect="1"/>
             </wp:cNvGraphicFramePr>
@@ -883,11 +1010,11 @@
               <a:graphicData uri="http://schemas.openxmlformats.org/drawingml/2006/picture">
                 <pic:pic xmlns:pic="http://schemas.openxmlformats.org/drawingml/2006/picture">
                   <pic:nvPicPr>
-                    <pic:cNvPr id="1916045721" name="Picture 1916045721"/>
+                    <pic:cNvPr id="194750276" name="Picture 194750276"/>
                     <pic:cNvPicPr/>
                   </pic:nvPicPr>
                   <pic:blipFill>
-                    <a:blip r:embed="rId15" cstate="print">
+                    <a:blip r:embed="rId15">
                       <a:extLst>
                         <a:ext uri="{28A0092B-C50C-407E-A947-70E740481C1C}">
                           <a14:useLocalDpi xmlns:a14="http://schemas.microsoft.com/office/drawing/2010/main" val="0"/>
@@ -901,7 +1028,7 @@
                   <pic:spPr>
                     <a:xfrm>
                       <a:off x="0" y="0"/>
-                      <a:ext cx="3195610" cy="2126310"/>
+                      <a:ext cx="4064000" cy="2705100"/>
                     </a:xfrm>
                     <a:prstGeom prst="rect">
                       <a:avLst/>
@@ -916,6 +1043,41 @@
     </w:p>
     <w:p>
       <w:pPr>
+        <w:pStyle w:val="spoiler"/>
+      </w:pPr>
+      <w:r>
+        <w:t xml:space="preserve">Ответ: </w:t>
+      </w:r>
+      <w:r>
+        <w:t xml:space="preserve">Джордж Беркли и его идея </w:t>
+      </w:r>
+      <w:proofErr w:type="spellStart"/>
+      <w:r>
+        <w:t>esse</w:t>
+      </w:r>
+      <w:proofErr w:type="spellEnd"/>
+      <w:r>
+        <w:t xml:space="preserve"> </w:t>
+      </w:r>
+      <w:proofErr w:type="spellStart"/>
+      <w:r>
+        <w:t>est</w:t>
+      </w:r>
+      <w:proofErr w:type="spellEnd"/>
+      <w:r>
+        <w:t xml:space="preserve"> </w:t>
+      </w:r>
+      <w:proofErr w:type="spellStart"/>
+      <w:r>
+        <w:t>percipi</w:t>
+      </w:r>
+      <w:proofErr w:type="spellEnd"/>
+      <w:r>
+        <w:t xml:space="preserve"> (быть = быть воспринимаемым).</w:t>
+      </w:r>
+    </w:p>
+    <w:p>
+      <w:pPr>
         <w:pStyle w:val="Heading2"/>
         <w:rPr>
           <w:lang w:val="ru-RU"/>
@@ -931,19 +1093,13 @@
         <w:rPr>
           <w:lang w:val="ru-RU"/>
         </w:rPr>
-        <w:t>1</w:t>
-      </w:r>
-      <w:r>
-        <w:rPr>
-          <w:lang w:val="ru-RU"/>
-        </w:rPr>
-        <w:t xml:space="preserve">: </w:t>
-      </w:r>
-      <w:r>
-        <w:rPr>
-          <w:lang w:val="ru-RU"/>
-        </w:rPr>
-        <w:t>отгадайте философскую идею по картинке</w:t>
+        <w:t>0</w:t>
+      </w:r>
+      <w:r>
+        <w:rPr>
+          <w:lang w:val="ru-RU"/>
+        </w:rPr>
+        <w:t xml:space="preserve"> Отгадайте философа или его идею по двум картинкам</w:t>
       </w:r>
     </w:p>
     <w:p>
@@ -958,10 +1114,10 @@
           <w:lang w:val="ru-RU"/>
         </w:rPr>
         <w:drawing>
-          <wp:inline distT="0" distB="0" distL="0" distR="0" wp14:anchorId="1D166A84" wp14:editId="1B675535">
-            <wp:extent cx="2663301" cy="2663301"/>
+          <wp:inline distT="0" distB="0" distL="0" distR="0" wp14:anchorId="400A28EE" wp14:editId="4BAFBBBA">
+            <wp:extent cx="3251200" cy="3251200"/>
             <wp:effectExtent l="0" t="0" r="0" b="0"/>
-            <wp:docPr id="1078575489" name="Picture 13"/>
+            <wp:docPr id="765081277" name="Picture 12"/>
             <wp:cNvGraphicFramePr>
               <a:graphicFrameLocks xmlns:a="http://schemas.openxmlformats.org/drawingml/2006/main" noChangeAspect="1"/>
             </wp:cNvGraphicFramePr>
@@ -969,11 +1125,11 @@
               <a:graphicData uri="http://schemas.openxmlformats.org/drawingml/2006/picture">
                 <pic:pic xmlns:pic="http://schemas.openxmlformats.org/drawingml/2006/picture">
                   <pic:nvPicPr>
-                    <pic:cNvPr id="1078575489" name="Picture 1078575489"/>
+                    <pic:cNvPr id="765081277" name="Picture 765081277"/>
                     <pic:cNvPicPr/>
                   </pic:nvPicPr>
                   <pic:blipFill>
-                    <a:blip r:embed="rId16" cstate="print">
+                    <a:blip r:embed="rId16">
                       <a:extLst>
                         <a:ext uri="{28A0092B-C50C-407E-A947-70E740481C1C}">
                           <a14:useLocalDpi xmlns:a14="http://schemas.microsoft.com/office/drawing/2010/main" val="0"/>
@@ -987,7 +1143,7 @@
                   <pic:spPr>
                     <a:xfrm>
                       <a:off x="0" y="0"/>
-                      <a:ext cx="2669441" cy="2669441"/>
+                      <a:ext cx="3251200" cy="3251200"/>
                     </a:xfrm>
                     <a:prstGeom prst="rect">
                       <a:avLst/>
@@ -1013,10 +1169,10 @@
         </w:rPr>
         <w:lastRenderedPageBreak/>
         <w:drawing>
-          <wp:inline distT="0" distB="0" distL="0" distR="0" wp14:anchorId="307B4B9C" wp14:editId="337B4734">
-            <wp:extent cx="3027285" cy="3027285"/>
+          <wp:inline distT="0" distB="0" distL="0" distR="0" wp14:anchorId="277423F2" wp14:editId="1A6FCC22">
+            <wp:extent cx="3251200" cy="3251200"/>
             <wp:effectExtent l="0" t="0" r="0" b="0"/>
-            <wp:docPr id="1662237750" name="Picture 14"/>
+            <wp:docPr id="2114766091" name="Picture 13"/>
             <wp:cNvGraphicFramePr>
               <a:graphicFrameLocks xmlns:a="http://schemas.openxmlformats.org/drawingml/2006/main" noChangeAspect="1"/>
             </wp:cNvGraphicFramePr>
@@ -1024,11 +1180,11 @@
               <a:graphicData uri="http://schemas.openxmlformats.org/drawingml/2006/picture">
                 <pic:pic xmlns:pic="http://schemas.openxmlformats.org/drawingml/2006/picture">
                   <pic:nvPicPr>
-                    <pic:cNvPr id="1662237750" name="Picture 1662237750"/>
+                    <pic:cNvPr id="2114766091" name="Picture 2114766091"/>
                     <pic:cNvPicPr/>
                   </pic:nvPicPr>
                   <pic:blipFill>
-                    <a:blip r:embed="rId17" cstate="print">
+                    <a:blip r:embed="rId17">
                       <a:extLst>
                         <a:ext uri="{28A0092B-C50C-407E-A947-70E740481C1C}">
                           <a14:useLocalDpi xmlns:a14="http://schemas.microsoft.com/office/drawing/2010/main" val="0"/>
@@ -1042,7 +1198,7 @@
                   <pic:spPr>
                     <a:xfrm>
                       <a:off x="0" y="0"/>
-                      <a:ext cx="3045928" cy="3045928"/>
+                      <a:ext cx="3251200" cy="3251200"/>
                     </a:xfrm>
                     <a:prstGeom prst="rect">
                       <a:avLst/>
@@ -1057,6 +1213,25 @@
     </w:p>
     <w:p>
       <w:pPr>
+        <w:pStyle w:val="spoiler"/>
+      </w:pPr>
+      <w:r>
+        <w:t xml:space="preserve">Ответ: </w:t>
+      </w:r>
+      <w:r>
+        <w:t xml:space="preserve">Христианская </w:t>
+      </w:r>
+      <w:proofErr w:type="spellStart"/>
+      <w:r>
+        <w:t>эклесия</w:t>
+      </w:r>
+      <w:proofErr w:type="spellEnd"/>
+      <w:r>
+        <w:t xml:space="preserve"> и достижение сжатого времени. Первая картинка — человек стремится вести себя так, как будто он уже находится в будущем, к достижению которого он стремится (спираль времени ведущая к Граду Божьему). На второй картинке происходит разрыв линейного времени — то, чего люди добиваются, приходя в церковь.</w:t>
+      </w:r>
+    </w:p>
+    <w:p>
+      <w:pPr>
         <w:pStyle w:val="Heading2"/>
         <w:rPr>
           <w:lang w:val="ru-RU"/>
@@ -1066,13 +1241,14 @@
         <w:rPr>
           <w:lang w:val="ru-RU"/>
         </w:rPr>
+        <w:lastRenderedPageBreak/>
         <w:t>Задание 1</w:t>
       </w:r>
       <w:r>
         <w:rPr>
           <w:lang w:val="ru-RU"/>
         </w:rPr>
-        <w:t>2</w:t>
+        <w:t>1</w:t>
       </w:r>
       <w:r>
         <w:rPr>
@@ -1084,7 +1260,7 @@
         <w:rPr>
           <w:lang w:val="ru-RU"/>
         </w:rPr>
-        <w:t>отгадайте философскую идею по картинке</w:t>
+        <w:t>Отгадайте философскую идею по картинке</w:t>
       </w:r>
     </w:p>
     <w:p>
@@ -1099,10 +1275,10 @@
           <w:lang w:val="ru-RU"/>
         </w:rPr>
         <w:drawing>
-          <wp:inline distT="0" distB="0" distL="0" distR="0" wp14:anchorId="151AC58A" wp14:editId="54B15E4B">
-            <wp:extent cx="2177232" cy="3266983"/>
+          <wp:inline distT="0" distB="0" distL="0" distR="0" wp14:anchorId="204B6CDE" wp14:editId="6C34F989">
+            <wp:extent cx="2705100" cy="4064000"/>
             <wp:effectExtent l="0" t="0" r="0" b="0"/>
-            <wp:docPr id="34296290" name="Picture 15"/>
+            <wp:docPr id="1608976681" name="Picture 14"/>
             <wp:cNvGraphicFramePr>
               <a:graphicFrameLocks xmlns:a="http://schemas.openxmlformats.org/drawingml/2006/main" noChangeAspect="1"/>
             </wp:cNvGraphicFramePr>
@@ -1110,11 +1286,11 @@
               <a:graphicData uri="http://schemas.openxmlformats.org/drawingml/2006/picture">
                 <pic:pic xmlns:pic="http://schemas.openxmlformats.org/drawingml/2006/picture">
                   <pic:nvPicPr>
-                    <pic:cNvPr id="34296290" name="Picture 34296290"/>
+                    <pic:cNvPr id="1608976681" name="Picture 1608976681"/>
                     <pic:cNvPicPr/>
                   </pic:nvPicPr>
                   <pic:blipFill>
-                    <a:blip r:embed="rId18" cstate="print">
+                    <a:blip r:embed="rId18">
                       <a:extLst>
                         <a:ext uri="{28A0092B-C50C-407E-A947-70E740481C1C}">
                           <a14:useLocalDpi xmlns:a14="http://schemas.microsoft.com/office/drawing/2010/main" val="0"/>
@@ -1128,7 +1304,7 @@
                   <pic:spPr>
                     <a:xfrm>
                       <a:off x="0" y="0"/>
-                      <a:ext cx="2198751" cy="3299273"/>
+                      <a:ext cx="2705100" cy="4064000"/>
                     </a:xfrm>
                     <a:prstGeom prst="rect">
                       <a:avLst/>
@@ -1143,6 +1319,17 @@
     </w:p>
     <w:p>
       <w:pPr>
+        <w:pStyle w:val="spoiler"/>
+      </w:pPr>
+      <w:r>
+        <w:t xml:space="preserve">Ответ: </w:t>
+      </w:r>
+      <w:r>
+        <w:t>Краш-тест — философствующий человек испытывает на прочность картину реальности.</w:t>
+      </w:r>
+    </w:p>
+    <w:p>
+      <w:pPr>
         <w:pStyle w:val="Heading2"/>
         <w:rPr>
           <w:lang w:val="ru-RU"/>
@@ -1159,7 +1346,7 @@
         <w:rPr>
           <w:lang w:val="ru-RU"/>
         </w:rPr>
-        <w:t>3</w:t>
+        <w:t>2</w:t>
       </w:r>
       <w:r>
         <w:rPr>
@@ -1171,7 +1358,7 @@
         <w:rPr>
           <w:lang w:val="ru-RU"/>
         </w:rPr>
-        <w:t>отгадайте философскую идею по картинке</w:t>
+        <w:t>Отгадайте философа по картинке</w:t>
       </w:r>
     </w:p>
     <w:p>
@@ -1186,10 +1373,10 @@
           <w:lang w:val="ru-RU"/>
         </w:rPr>
         <w:drawing>
-          <wp:inline distT="0" distB="0" distL="0" distR="0" wp14:anchorId="2BF31674" wp14:editId="3AB88ACB">
-            <wp:extent cx="2254928" cy="3389061"/>
+          <wp:inline distT="0" distB="0" distL="0" distR="0" wp14:anchorId="6671D7BD" wp14:editId="7D600123">
+            <wp:extent cx="2705100" cy="4064000"/>
             <wp:effectExtent l="0" t="0" r="0" b="0"/>
-            <wp:docPr id="1167147906" name="Picture 16"/>
+            <wp:docPr id="282630657" name="Picture 15"/>
             <wp:cNvGraphicFramePr>
               <a:graphicFrameLocks xmlns:a="http://schemas.openxmlformats.org/drawingml/2006/main" noChangeAspect="1"/>
             </wp:cNvGraphicFramePr>
@@ -1197,11 +1384,11 @@
               <a:graphicData uri="http://schemas.openxmlformats.org/drawingml/2006/picture">
                 <pic:pic xmlns:pic="http://schemas.openxmlformats.org/drawingml/2006/picture">
                   <pic:nvPicPr>
-                    <pic:cNvPr id="1167147906" name="Picture 1167147906"/>
+                    <pic:cNvPr id="282630657" name="Picture 282630657"/>
                     <pic:cNvPicPr/>
                   </pic:nvPicPr>
                   <pic:blipFill>
-                    <a:blip r:embed="rId19" cstate="print">
+                    <a:blip r:embed="rId19">
                       <a:extLst>
                         <a:ext uri="{28A0092B-C50C-407E-A947-70E740481C1C}">
                           <a14:useLocalDpi xmlns:a14="http://schemas.microsoft.com/office/drawing/2010/main" val="0"/>
@@ -1215,7 +1402,7 @@
                   <pic:spPr>
                     <a:xfrm>
                       <a:off x="0" y="0"/>
-                      <a:ext cx="2278569" cy="3424593"/>
+                      <a:ext cx="2705100" cy="4064000"/>
                     </a:xfrm>
                     <a:prstGeom prst="rect">
                       <a:avLst/>
@@ -1230,24 +1417,22 @@
     </w:p>
     <w:p>
       <w:pPr>
-        <w:rPr>
-          <w:lang w:val="ru-RU"/>
-        </w:rPr>
-      </w:pPr>
-    </w:p>
-    <w:p>
-      <w:pPr>
-        <w:rPr>
-          <w:lang w:val="ru-RU"/>
-        </w:rPr>
-      </w:pPr>
-    </w:p>
-    <w:p>
-      <w:pPr>
-        <w:rPr>
-          <w:lang w:val="ru-RU"/>
-        </w:rPr>
-      </w:pPr>
+        <w:pStyle w:val="spoiler"/>
+      </w:pPr>
+      <w:r>
+        <w:t xml:space="preserve">Ответ: </w:t>
+      </w:r>
+      <w:r>
+        <w:t xml:space="preserve">Сократ. Спуск по лестнице символизирует поиск предельного основания через метод </w:t>
+      </w:r>
+      <w:proofErr w:type="spellStart"/>
+      <w:r>
+        <w:t>майевтики</w:t>
+      </w:r>
+      <w:proofErr w:type="spellEnd"/>
+      <w:r>
+        <w:t>.</w:t>
+      </w:r>
     </w:p>
     <w:sectPr>
       <w:pgSz w:w="12240" w:h="15840"/>
@@ -2981,6 +3166,29 @@
       <w:color w:val="404040" w:themeColor="text1" w:themeTint="BF"/>
     </w:rPr>
   </w:style>
+  <w:style w:type="paragraph" w:customStyle="1" w:styleId="spoiler">
+    <w:name w:val="spoiler"/>
+    <w:basedOn w:val="Normal"/>
+    <w:link w:val="spoilerChar"/>
+    <w:qFormat/>
+    <w:rsid w:val="00067DA0"/>
+    <w:rPr>
+      <w:rFonts w:ascii="Times New Roman" w:hAnsi="Times New Roman"/>
+      <w:sz w:val="28"/>
+      <w:lang w:val="ru-RU"/>
+    </w:rPr>
+  </w:style>
+  <w:style w:type="character" w:customStyle="1" w:styleId="spoilerChar">
+    <w:name w:val="spoiler Char"/>
+    <w:basedOn w:val="DefaultParagraphFont"/>
+    <w:link w:val="spoiler"/>
+    <w:rsid w:val="00067DA0"/>
+    <w:rPr>
+      <w:rFonts w:ascii="Times New Roman" w:hAnsi="Times New Roman"/>
+      <w:sz w:val="28"/>
+      <w:lang w:val="ru-RU"/>
+    </w:rPr>
+  </w:style>
 </w:styles>
 </file>
 

</xml_diff>